<commit_message>
Update to Assignment 2
</commit_message>
<xml_diff>
--- a/assmts/assmt2/CSC8360_Assignment_2_S2_2022.docx
+++ b/assmts/assmt2/CSC8360_Assignment_2_S2_2022.docx
@@ -440,6 +440,12 @@
           <w:rFonts w:ascii="Arial" w:hAnsi="Arial" w:cs="Arial"/>
         </w:rPr>
         <w:t>.</w:t>
+      </w:r>
+      <w:r>
+        <w:rPr>
+          <w:rFonts w:ascii="Arial" w:hAnsi="Arial" w:cs="Arial"/>
+        </w:rPr>
+        <w:t xml:space="preserve">  Be able to reference standards and other industry recommendations.</w:t>
       </w:r>
     </w:p>
     <w:p>
@@ -7277,6 +7283,7 @@
   <w:style w:type="character" w:default="1" w:styleId="DefaultParagraphFont">
     <w:name w:val="Default Paragraph Font"/>
     <w:uiPriority w:val="1"/>
+    <w:semiHidden/>
     <w:unhideWhenUsed/>
   </w:style>
   <w:style w:type="table" w:default="1" w:styleId="TableNormal">

</xml_diff>

<commit_message>
Add multi user access info to question
</commit_message>
<xml_diff>
--- a/assmts/assmt2/CSC8360_Assignment_2_S2_2022.docx
+++ b/assmts/assmt2/CSC8360_Assignment_2_S2_2022.docx
@@ -1,6 +1,6 @@
 
 <file path=word/document.xml><?xml version="1.0" encoding="utf-8"?>
-<w:document xmlns:wpc="http://schemas.microsoft.com/office/word/2010/wordprocessingCanvas" xmlns:cx="http://schemas.microsoft.com/office/drawing/2014/chartex" xmlns:cx1="http://schemas.microsoft.com/office/drawing/2015/9/8/chartex" xmlns:cx2="http://schemas.microsoft.com/office/drawing/2015/10/21/chartex" xmlns:cx3="http://schemas.microsoft.com/office/drawing/2016/5/9/chartex" xmlns:cx4="http://schemas.microsoft.com/office/drawing/2016/5/10/chartex" xmlns:cx5="http://schemas.microsoft.com/office/drawing/2016/5/11/chartex" xmlns:cx6="http://schemas.microsoft.com/office/drawing/2016/5/12/chartex" xmlns:cx7="http://schemas.microsoft.com/office/drawing/2016/5/13/chartex" xmlns:cx8="http://schemas.microsoft.com/office/drawing/2016/5/14/chartex" xmlns:mc="http://schemas.openxmlformats.org/markup-compatibility/2006" xmlns:aink="http://schemas.microsoft.com/office/drawing/2016/ink" xmlns:am3d="http://schemas.microsoft.com/office/drawing/2017/model3d" xmlns:o="urn:schemas-microsoft-com:office:office" xmlns:r="http://schemas.openxmlformats.org/officeDocument/2006/relationships" xmlns:m="http://schemas.openxmlformats.org/officeDocument/2006/math" xmlns:v="urn:schemas-microsoft-com:vml" xmlns:wp14="http://schemas.microsoft.com/office/word/2010/wordprocessingDrawing" xmlns:wp="http://schemas.openxmlformats.org/drawingml/2006/wordprocessingDrawing" xmlns:w10="urn:schemas-microsoft-com:office:word" xmlns:w="http://schemas.openxmlformats.org/wordprocessingml/2006/main" xmlns:w14="http://schemas.microsoft.com/office/word/2010/wordml" xmlns:w15="http://schemas.microsoft.com/office/word/2012/wordml" xmlns:w16cex="http://schemas.microsoft.com/office/word/2018/wordml/cex" xmlns:w16cid="http://schemas.microsoft.com/office/word/2016/wordml/cid" xmlns:w16="http://schemas.microsoft.com/office/word/2018/wordml" xmlns:w16sdtdh="http://schemas.microsoft.com/office/word/2020/wordml/sdtdatahash" xmlns:w16se="http://schemas.microsoft.com/office/word/2015/wordml/symex" xmlns:wpg="http://schemas.microsoft.com/office/word/2010/wordprocessingGroup" xmlns:wpi="http://schemas.microsoft.com/office/word/2010/wordprocessingInk" xmlns:wne="http://schemas.microsoft.com/office/word/2006/wordml" xmlns:wps="http://schemas.microsoft.com/office/word/2010/wordprocessingShape" mc:Ignorable="w14 w15 w16se w16cid w16 w16cex w16sdtdh wp14">
+<w:document xmlns:wpc="http://schemas.microsoft.com/office/word/2010/wordprocessingCanvas" xmlns:cx="http://schemas.microsoft.com/office/drawing/2014/chartex" xmlns:cx1="http://schemas.microsoft.com/office/drawing/2015/9/8/chartex" xmlns:cx2="http://schemas.microsoft.com/office/drawing/2015/10/21/chartex" xmlns:cx3="http://schemas.microsoft.com/office/drawing/2016/5/9/chartex" xmlns:cx4="http://schemas.microsoft.com/office/drawing/2016/5/10/chartex" xmlns:cx5="http://schemas.microsoft.com/office/drawing/2016/5/11/chartex" xmlns:cx6="http://schemas.microsoft.com/office/drawing/2016/5/12/chartex" xmlns:cx7="http://schemas.microsoft.com/office/drawing/2016/5/13/chartex" xmlns:cx8="http://schemas.microsoft.com/office/drawing/2016/5/14/chartex" xmlns:mc="http://schemas.openxmlformats.org/markup-compatibility/2006" xmlns:aink="http://schemas.microsoft.com/office/drawing/2016/ink" xmlns:am3d="http://schemas.microsoft.com/office/drawing/2017/model3d" xmlns:o="urn:schemas-microsoft-com:office:office" xmlns:oel="http://schemas.microsoft.com/office/2019/extlst" xmlns:r="http://schemas.openxmlformats.org/officeDocument/2006/relationships" xmlns:m="http://schemas.openxmlformats.org/officeDocument/2006/math" xmlns:v="urn:schemas-microsoft-com:vml" xmlns:wp14="http://schemas.microsoft.com/office/word/2010/wordprocessingDrawing" xmlns:wp="http://schemas.openxmlformats.org/drawingml/2006/wordprocessingDrawing" xmlns:w10="urn:schemas-microsoft-com:office:word" xmlns:w="http://schemas.openxmlformats.org/wordprocessingml/2006/main" xmlns:w14="http://schemas.microsoft.com/office/word/2010/wordml" xmlns:w15="http://schemas.microsoft.com/office/word/2012/wordml" xmlns:w16cex="http://schemas.microsoft.com/office/word/2018/wordml/cex" xmlns:w16cid="http://schemas.microsoft.com/office/word/2016/wordml/cid" xmlns:w16="http://schemas.microsoft.com/office/word/2018/wordml" xmlns:w16sdtdh="http://schemas.microsoft.com/office/word/2020/wordml/sdtdatahash" xmlns:w16se="http://schemas.microsoft.com/office/word/2015/wordml/symex" xmlns:wpg="http://schemas.microsoft.com/office/word/2010/wordprocessingGroup" xmlns:wpi="http://schemas.microsoft.com/office/word/2010/wordprocessingInk" xmlns:wne="http://schemas.microsoft.com/office/word/2006/wordml" xmlns:wps="http://schemas.microsoft.com/office/word/2010/wordprocessingShape" mc:Ignorable="w14 w15 w16se w16cid w16 w16cex w16sdtdh wp14">
   <w:body>
     <w:p>
       <w:pPr>
@@ -952,7 +952,16 @@
           <w:bCs/>
           <w:w w:val="115"/>
         </w:rPr>
-        <w:t>ignment 1</w:t>
+        <w:t xml:space="preserve">ignment </w:t>
+      </w:r>
+      <w:r>
+        <w:rPr>
+          <w:rFonts w:ascii="Arial" w:hAnsi="Arial" w:cs="Arial"/>
+          <w:b/>
+          <w:bCs/>
+          <w:w w:val="115"/>
+        </w:rPr>
+        <w:t>2</w:t>
       </w:r>
       <w:r>
         <w:rPr>
@@ -1071,7 +1080,52 @@
           <w:iCs/>
           <w:w w:val="115"/>
         </w:rPr>
-        <w:t>Benefits of Wireless LAN meshing</w:t>
+        <w:t>The implications</w:t>
+      </w:r>
+      <w:r>
+        <w:rPr>
+          <w:rFonts w:ascii="Arial" w:hAnsi="Arial" w:cs="Arial"/>
+          <w:i/>
+          <w:iCs/>
+          <w:w w:val="115"/>
+        </w:rPr>
+        <w:t xml:space="preserve"> </w:t>
+      </w:r>
+      <w:r>
+        <w:rPr>
+          <w:rFonts w:ascii="Arial" w:hAnsi="Arial" w:cs="Arial"/>
+          <w:i/>
+          <w:iCs/>
+          <w:w w:val="115"/>
+        </w:rPr>
+        <w:t xml:space="preserve">(pros and cons) </w:t>
+      </w:r>
+      <w:r>
+        <w:rPr>
+          <w:rFonts w:ascii="Arial" w:hAnsi="Arial" w:cs="Arial"/>
+          <w:i/>
+          <w:iCs/>
+          <w:w w:val="115"/>
+        </w:rPr>
+        <w:t>deploying a Meshed</w:t>
+      </w:r>
+      <w:r>
+        <w:rPr>
+          <w:rFonts w:ascii="Arial" w:hAnsi="Arial" w:cs="Arial"/>
+          <w:i/>
+          <w:iCs/>
+          <w:w w:val="115"/>
+        </w:rPr>
+        <w:t xml:space="preserve"> Wireless LAN </w:t>
+      </w:r>
+      <w:r>
+        <w:rPr>
+          <w:rFonts w:ascii="Arial" w:hAnsi="Arial" w:cs="Arial"/>
+          <w:i/>
+          <w:iCs/>
+          <w:w w:val="115"/>
+        </w:rPr>
+        <w:t>over topologies</w:t>
       </w:r>
       <w:r>
         <w:rPr>
@@ -1104,7 +1158,105 @@
           <w:iCs/>
           <w:w w:val="115"/>
         </w:rPr>
-        <w:t>Refer to WLAN Standards</w:t>
+        <w:t>The</w:t>
+      </w:r>
+      <w:r>
+        <w:rPr>
+          <w:rFonts w:ascii="Arial" w:hAnsi="Arial" w:cs="Arial"/>
+          <w:i/>
+          <w:iCs/>
+          <w:w w:val="115"/>
+        </w:rPr>
+        <w:t xml:space="preserve"> method used to allow multiple devices to access the Wireless LAN without disturbing </w:t>
+      </w:r>
+      <w:proofErr w:type="spellStart"/>
+      <w:r>
+        <w:rPr>
+          <w:rFonts w:ascii="Arial" w:hAnsi="Arial" w:cs="Arial"/>
+          <w:i/>
+          <w:iCs/>
+          <w:w w:val="115"/>
+        </w:rPr>
+        <w:t>each others</w:t>
+      </w:r>
+      <w:proofErr w:type="spellEnd"/>
+      <w:r>
+        <w:rPr>
+          <w:rFonts w:ascii="Arial" w:hAnsi="Arial" w:cs="Arial"/>
+          <w:i/>
+          <w:iCs/>
+          <w:w w:val="115"/>
+        </w:rPr>
+        <w:t xml:space="preserve"> data transmission.</w:t>
+      </w:r>
+    </w:p>
+    <w:p>
+      <w:pPr>
+        <w:pStyle w:val="BodyText"/>
+        <w:numPr>
+          <w:ilvl w:val="0"/>
+          <w:numId w:val="10"/>
+        </w:numPr>
+        <w:rPr>
+          <w:rFonts w:ascii="Arial" w:hAnsi="Arial" w:cs="Arial"/>
+          <w:i/>
+          <w:iCs/>
+          <w:w w:val="115"/>
+        </w:rPr>
+      </w:pPr>
+      <w:r>
+        <w:rPr>
+          <w:rFonts w:ascii="Arial" w:hAnsi="Arial" w:cs="Arial"/>
+          <w:i/>
+          <w:iCs/>
+          <w:w w:val="115"/>
+        </w:rPr>
+        <w:t>Refer</w:t>
+      </w:r>
+      <w:r>
+        <w:rPr>
+          <w:rFonts w:ascii="Arial" w:hAnsi="Arial" w:cs="Arial"/>
+          <w:i/>
+          <w:iCs/>
+          <w:w w:val="115"/>
+        </w:rPr>
+        <w:t>ence to be made</w:t>
+      </w:r>
+      <w:r>
+        <w:rPr>
+          <w:rFonts w:ascii="Arial" w:hAnsi="Arial" w:cs="Arial"/>
+          <w:i/>
+          <w:iCs/>
+          <w:w w:val="115"/>
+        </w:rPr>
+        <w:t xml:space="preserve"> to </w:t>
+      </w:r>
+      <w:r>
+        <w:rPr>
+          <w:rFonts w:ascii="Arial" w:hAnsi="Arial" w:cs="Arial"/>
+          <w:i/>
+          <w:iCs/>
+          <w:w w:val="115"/>
+        </w:rPr>
+        <w:t xml:space="preserve">any applicable </w:t>
+      </w:r>
+      <w:r>
+        <w:rPr>
+          <w:rFonts w:ascii="Arial" w:hAnsi="Arial" w:cs="Arial"/>
+          <w:i/>
+          <w:iCs/>
+          <w:w w:val="115"/>
+        </w:rPr>
+        <w:t>WLAN Standards</w:t>
+      </w:r>
+      <w:r>
+        <w:rPr>
+          <w:rFonts w:ascii="Arial" w:hAnsi="Arial" w:cs="Arial"/>
+          <w:i/>
+          <w:iCs/>
+          <w:w w:val="115"/>
+        </w:rPr>
+        <w:t xml:space="preserve"> as part of your answer.</w:t>
       </w:r>
     </w:p>
     <w:p>
@@ -5179,7 +5331,7 @@
 </file>
 
 <file path=word/endnotes.xml><?xml version="1.0" encoding="utf-8"?>
-<w:endnotes xmlns:wpc="http://schemas.microsoft.com/office/word/2010/wordprocessingCanvas" xmlns:cx="http://schemas.microsoft.com/office/drawing/2014/chartex" xmlns:cx1="http://schemas.microsoft.com/office/drawing/2015/9/8/chartex" xmlns:cx2="http://schemas.microsoft.com/office/drawing/2015/10/21/chartex" xmlns:cx3="http://schemas.microsoft.com/office/drawing/2016/5/9/chartex" xmlns:cx4="http://schemas.microsoft.com/office/drawing/2016/5/10/chartex" xmlns:cx5="http://schemas.microsoft.com/office/drawing/2016/5/11/chartex" xmlns:cx6="http://schemas.microsoft.com/office/drawing/2016/5/12/chartex" xmlns:cx7="http://schemas.microsoft.com/office/drawing/2016/5/13/chartex" xmlns:cx8="http://schemas.microsoft.com/office/drawing/2016/5/14/chartex" xmlns:mc="http://schemas.openxmlformats.org/markup-compatibility/2006" xmlns:aink="http://schemas.microsoft.com/office/drawing/2016/ink" xmlns:am3d="http://schemas.microsoft.com/office/drawing/2017/model3d" xmlns:o="urn:schemas-microsoft-com:office:office" xmlns:r="http://schemas.openxmlformats.org/officeDocument/2006/relationships" xmlns:m="http://schemas.openxmlformats.org/officeDocument/2006/math" xmlns:v="urn:schemas-microsoft-com:vml" xmlns:wp14="http://schemas.microsoft.com/office/word/2010/wordprocessingDrawing" xmlns:wp="http://schemas.openxmlformats.org/drawingml/2006/wordprocessingDrawing" xmlns:w10="urn:schemas-microsoft-com:office:word" xmlns:w="http://schemas.openxmlformats.org/wordprocessingml/2006/main" xmlns:w14="http://schemas.microsoft.com/office/word/2010/wordml" xmlns:w15="http://schemas.microsoft.com/office/word/2012/wordml" xmlns:w16cex="http://schemas.microsoft.com/office/word/2018/wordml/cex" xmlns:w16cid="http://schemas.microsoft.com/office/word/2016/wordml/cid" xmlns:w16="http://schemas.microsoft.com/office/word/2018/wordml" xmlns:w16sdtdh="http://schemas.microsoft.com/office/word/2020/wordml/sdtdatahash" xmlns:w16se="http://schemas.microsoft.com/office/word/2015/wordml/symex" xmlns:wpg="http://schemas.microsoft.com/office/word/2010/wordprocessingGroup" xmlns:wpi="http://schemas.microsoft.com/office/word/2010/wordprocessingInk" xmlns:wne="http://schemas.microsoft.com/office/word/2006/wordml" xmlns:wps="http://schemas.microsoft.com/office/word/2010/wordprocessingShape" mc:Ignorable="w14 w15 w16se w16cid w16 w16cex w16sdtdh wp14">
+<w:endnotes xmlns:wpc="http://schemas.microsoft.com/office/word/2010/wordprocessingCanvas" xmlns:cx="http://schemas.microsoft.com/office/drawing/2014/chartex" xmlns:cx1="http://schemas.microsoft.com/office/drawing/2015/9/8/chartex" xmlns:cx2="http://schemas.microsoft.com/office/drawing/2015/10/21/chartex" xmlns:cx3="http://schemas.microsoft.com/office/drawing/2016/5/9/chartex" xmlns:cx4="http://schemas.microsoft.com/office/drawing/2016/5/10/chartex" xmlns:cx5="http://schemas.microsoft.com/office/drawing/2016/5/11/chartex" xmlns:cx6="http://schemas.microsoft.com/office/drawing/2016/5/12/chartex" xmlns:cx7="http://schemas.microsoft.com/office/drawing/2016/5/13/chartex" xmlns:cx8="http://schemas.microsoft.com/office/drawing/2016/5/14/chartex" xmlns:mc="http://schemas.openxmlformats.org/markup-compatibility/2006" xmlns:aink="http://schemas.microsoft.com/office/drawing/2016/ink" xmlns:am3d="http://schemas.microsoft.com/office/drawing/2017/model3d" xmlns:o="urn:schemas-microsoft-com:office:office" xmlns:oel="http://schemas.microsoft.com/office/2019/extlst" xmlns:r="http://schemas.openxmlformats.org/officeDocument/2006/relationships" xmlns:m="http://schemas.openxmlformats.org/officeDocument/2006/math" xmlns:v="urn:schemas-microsoft-com:vml" xmlns:wp14="http://schemas.microsoft.com/office/word/2010/wordprocessingDrawing" xmlns:wp="http://schemas.openxmlformats.org/drawingml/2006/wordprocessingDrawing" xmlns:w10="urn:schemas-microsoft-com:office:word" xmlns:w="http://schemas.openxmlformats.org/wordprocessingml/2006/main" xmlns:w14="http://schemas.microsoft.com/office/word/2010/wordml" xmlns:w15="http://schemas.microsoft.com/office/word/2012/wordml" xmlns:w16cex="http://schemas.microsoft.com/office/word/2018/wordml/cex" xmlns:w16cid="http://schemas.microsoft.com/office/word/2016/wordml/cid" xmlns:w16="http://schemas.microsoft.com/office/word/2018/wordml" xmlns:w16sdtdh="http://schemas.microsoft.com/office/word/2020/wordml/sdtdatahash" xmlns:w16se="http://schemas.microsoft.com/office/word/2015/wordml/symex" xmlns:wpg="http://schemas.microsoft.com/office/word/2010/wordprocessingGroup" xmlns:wpi="http://schemas.microsoft.com/office/word/2010/wordprocessingInk" xmlns:wne="http://schemas.microsoft.com/office/word/2006/wordml" xmlns:wps="http://schemas.microsoft.com/office/word/2010/wordprocessingShape" mc:Ignorable="w14 w15 w16se w16cid w16 w16cex w16sdtdh wp14">
   <w:endnote w:type="separator" w:id="-1">
     <w:p>
       <w:r>
@@ -5198,7 +5350,7 @@
 </file>
 
 <file path=word/footer1.xml><?xml version="1.0" encoding="utf-8"?>
-<w:ftr xmlns:wpc="http://schemas.microsoft.com/office/word/2010/wordprocessingCanvas" xmlns:cx="http://schemas.microsoft.com/office/drawing/2014/chartex" xmlns:cx1="http://schemas.microsoft.com/office/drawing/2015/9/8/chartex" xmlns:cx2="http://schemas.microsoft.com/office/drawing/2015/10/21/chartex" xmlns:cx3="http://schemas.microsoft.com/office/drawing/2016/5/9/chartex" xmlns:cx4="http://schemas.microsoft.com/office/drawing/2016/5/10/chartex" xmlns:cx5="http://schemas.microsoft.com/office/drawing/2016/5/11/chartex" xmlns:cx6="http://schemas.microsoft.com/office/drawing/2016/5/12/chartex" xmlns:cx7="http://schemas.microsoft.com/office/drawing/2016/5/13/chartex" xmlns:cx8="http://schemas.microsoft.com/office/drawing/2016/5/14/chartex" xmlns:mc="http://schemas.openxmlformats.org/markup-compatibility/2006" xmlns:aink="http://schemas.microsoft.com/office/drawing/2016/ink" xmlns:am3d="http://schemas.microsoft.com/office/drawing/2017/model3d" xmlns:o="urn:schemas-microsoft-com:office:office" xmlns:r="http://schemas.openxmlformats.org/officeDocument/2006/relationships" xmlns:m="http://schemas.openxmlformats.org/officeDocument/2006/math" xmlns:v="urn:schemas-microsoft-com:vml" xmlns:wp14="http://schemas.microsoft.com/office/word/2010/wordprocessingDrawing" xmlns:wp="http://schemas.openxmlformats.org/drawingml/2006/wordprocessingDrawing" xmlns:w10="urn:schemas-microsoft-com:office:word" xmlns:w="http://schemas.openxmlformats.org/wordprocessingml/2006/main" xmlns:w14="http://schemas.microsoft.com/office/word/2010/wordml" xmlns:w15="http://schemas.microsoft.com/office/word/2012/wordml" xmlns:w16cex="http://schemas.microsoft.com/office/word/2018/wordml/cex" xmlns:w16cid="http://schemas.microsoft.com/office/word/2016/wordml/cid" xmlns:w16="http://schemas.microsoft.com/office/word/2018/wordml" xmlns:w16sdtdh="http://schemas.microsoft.com/office/word/2020/wordml/sdtdatahash" xmlns:w16se="http://schemas.microsoft.com/office/word/2015/wordml/symex" xmlns:wpg="http://schemas.microsoft.com/office/word/2010/wordprocessingGroup" xmlns:wpi="http://schemas.microsoft.com/office/word/2010/wordprocessingInk" xmlns:wne="http://schemas.microsoft.com/office/word/2006/wordml" xmlns:wps="http://schemas.microsoft.com/office/word/2010/wordprocessingShape" mc:Ignorable="w14 w15 w16se w16cid w16 w16cex w16sdtdh wp14">
+<w:ftr xmlns:wpc="http://schemas.microsoft.com/office/word/2010/wordprocessingCanvas" xmlns:cx="http://schemas.microsoft.com/office/drawing/2014/chartex" xmlns:cx1="http://schemas.microsoft.com/office/drawing/2015/9/8/chartex" xmlns:cx2="http://schemas.microsoft.com/office/drawing/2015/10/21/chartex" xmlns:cx3="http://schemas.microsoft.com/office/drawing/2016/5/9/chartex" xmlns:cx4="http://schemas.microsoft.com/office/drawing/2016/5/10/chartex" xmlns:cx5="http://schemas.microsoft.com/office/drawing/2016/5/11/chartex" xmlns:cx6="http://schemas.microsoft.com/office/drawing/2016/5/12/chartex" xmlns:cx7="http://schemas.microsoft.com/office/drawing/2016/5/13/chartex" xmlns:cx8="http://schemas.microsoft.com/office/drawing/2016/5/14/chartex" xmlns:mc="http://schemas.openxmlformats.org/markup-compatibility/2006" xmlns:aink="http://schemas.microsoft.com/office/drawing/2016/ink" xmlns:am3d="http://schemas.microsoft.com/office/drawing/2017/model3d" xmlns:o="urn:schemas-microsoft-com:office:office" xmlns:oel="http://schemas.microsoft.com/office/2019/extlst" xmlns:r="http://schemas.openxmlformats.org/officeDocument/2006/relationships" xmlns:m="http://schemas.openxmlformats.org/officeDocument/2006/math" xmlns:v="urn:schemas-microsoft-com:vml" xmlns:wp14="http://schemas.microsoft.com/office/word/2010/wordprocessingDrawing" xmlns:wp="http://schemas.openxmlformats.org/drawingml/2006/wordprocessingDrawing" xmlns:w10="urn:schemas-microsoft-com:office:word" xmlns:w="http://schemas.openxmlformats.org/wordprocessingml/2006/main" xmlns:w14="http://schemas.microsoft.com/office/word/2010/wordml" xmlns:w15="http://schemas.microsoft.com/office/word/2012/wordml" xmlns:w16cex="http://schemas.microsoft.com/office/word/2018/wordml/cex" xmlns:w16cid="http://schemas.microsoft.com/office/word/2016/wordml/cid" xmlns:w16="http://schemas.microsoft.com/office/word/2018/wordml" xmlns:w16sdtdh="http://schemas.microsoft.com/office/word/2020/wordml/sdtdatahash" xmlns:w16se="http://schemas.microsoft.com/office/word/2015/wordml/symex" xmlns:wpg="http://schemas.microsoft.com/office/word/2010/wordprocessingGroup" xmlns:wpi="http://schemas.microsoft.com/office/word/2010/wordprocessingInk" xmlns:wne="http://schemas.microsoft.com/office/word/2006/wordml" xmlns:wps="http://schemas.microsoft.com/office/word/2010/wordprocessingShape" mc:Ignorable="w14 w15 w16se w16cid w16 w16cex w16sdtdh wp14">
   <w:p>
     <w:pPr>
       <w:pStyle w:val="BodyText"/>
@@ -5630,7 +5782,7 @@
 </file>
 
 <file path=word/footnotes.xml><?xml version="1.0" encoding="utf-8"?>
-<w:footnotes xmlns:wpc="http://schemas.microsoft.com/office/word/2010/wordprocessingCanvas" xmlns:cx="http://schemas.microsoft.com/office/drawing/2014/chartex" xmlns:cx1="http://schemas.microsoft.com/office/drawing/2015/9/8/chartex" xmlns:cx2="http://schemas.microsoft.com/office/drawing/2015/10/21/chartex" xmlns:cx3="http://schemas.microsoft.com/office/drawing/2016/5/9/chartex" xmlns:cx4="http://schemas.microsoft.com/office/drawing/2016/5/10/chartex" xmlns:cx5="http://schemas.microsoft.com/office/drawing/2016/5/11/chartex" xmlns:cx6="http://schemas.microsoft.com/office/drawing/2016/5/12/chartex" xmlns:cx7="http://schemas.microsoft.com/office/drawing/2016/5/13/chartex" xmlns:cx8="http://schemas.microsoft.com/office/drawing/2016/5/14/chartex" xmlns:mc="http://schemas.openxmlformats.org/markup-compatibility/2006" xmlns:aink="http://schemas.microsoft.com/office/drawing/2016/ink" xmlns:am3d="http://schemas.microsoft.com/office/drawing/2017/model3d" xmlns:o="urn:schemas-microsoft-com:office:office" xmlns:r="http://schemas.openxmlformats.org/officeDocument/2006/relationships" xmlns:m="http://schemas.openxmlformats.org/officeDocument/2006/math" xmlns:v="urn:schemas-microsoft-com:vml" xmlns:wp14="http://schemas.microsoft.com/office/word/2010/wordprocessingDrawing" xmlns:wp="http://schemas.openxmlformats.org/drawingml/2006/wordprocessingDrawing" xmlns:w10="urn:schemas-microsoft-com:office:word" xmlns:w="http://schemas.openxmlformats.org/wordprocessingml/2006/main" xmlns:w14="http://schemas.microsoft.com/office/word/2010/wordml" xmlns:w15="http://schemas.microsoft.com/office/word/2012/wordml" xmlns:w16cex="http://schemas.microsoft.com/office/word/2018/wordml/cex" xmlns:w16cid="http://schemas.microsoft.com/office/word/2016/wordml/cid" xmlns:w16="http://schemas.microsoft.com/office/word/2018/wordml" xmlns:w16sdtdh="http://schemas.microsoft.com/office/word/2020/wordml/sdtdatahash" xmlns:w16se="http://schemas.microsoft.com/office/word/2015/wordml/symex" xmlns:wpg="http://schemas.microsoft.com/office/word/2010/wordprocessingGroup" xmlns:wpi="http://schemas.microsoft.com/office/word/2010/wordprocessingInk" xmlns:wne="http://schemas.microsoft.com/office/word/2006/wordml" xmlns:wps="http://schemas.microsoft.com/office/word/2010/wordprocessingShape" mc:Ignorable="w14 w15 w16se w16cid w16 w16cex w16sdtdh wp14">
+<w:footnotes xmlns:wpc="http://schemas.microsoft.com/office/word/2010/wordprocessingCanvas" xmlns:cx="http://schemas.microsoft.com/office/drawing/2014/chartex" xmlns:cx1="http://schemas.microsoft.com/office/drawing/2015/9/8/chartex" xmlns:cx2="http://schemas.microsoft.com/office/drawing/2015/10/21/chartex" xmlns:cx3="http://schemas.microsoft.com/office/drawing/2016/5/9/chartex" xmlns:cx4="http://schemas.microsoft.com/office/drawing/2016/5/10/chartex" xmlns:cx5="http://schemas.microsoft.com/office/drawing/2016/5/11/chartex" xmlns:cx6="http://schemas.microsoft.com/office/drawing/2016/5/12/chartex" xmlns:cx7="http://schemas.microsoft.com/office/drawing/2016/5/13/chartex" xmlns:cx8="http://schemas.microsoft.com/office/drawing/2016/5/14/chartex" xmlns:mc="http://schemas.openxmlformats.org/markup-compatibility/2006" xmlns:aink="http://schemas.microsoft.com/office/drawing/2016/ink" xmlns:am3d="http://schemas.microsoft.com/office/drawing/2017/model3d" xmlns:o="urn:schemas-microsoft-com:office:office" xmlns:oel="http://schemas.microsoft.com/office/2019/extlst" xmlns:r="http://schemas.openxmlformats.org/officeDocument/2006/relationships" xmlns:m="http://schemas.openxmlformats.org/officeDocument/2006/math" xmlns:v="urn:schemas-microsoft-com:vml" xmlns:wp14="http://schemas.microsoft.com/office/word/2010/wordprocessingDrawing" xmlns:wp="http://schemas.openxmlformats.org/drawingml/2006/wordprocessingDrawing" xmlns:w10="urn:schemas-microsoft-com:office:word" xmlns:w="http://schemas.openxmlformats.org/wordprocessingml/2006/main" xmlns:w14="http://schemas.microsoft.com/office/word/2010/wordml" xmlns:w15="http://schemas.microsoft.com/office/word/2012/wordml" xmlns:w16cex="http://schemas.microsoft.com/office/word/2018/wordml/cex" xmlns:w16cid="http://schemas.microsoft.com/office/word/2016/wordml/cid" xmlns:w16="http://schemas.microsoft.com/office/word/2018/wordml" xmlns:w16sdtdh="http://schemas.microsoft.com/office/word/2020/wordml/sdtdatahash" xmlns:w16se="http://schemas.microsoft.com/office/word/2015/wordml/symex" xmlns:wpg="http://schemas.microsoft.com/office/word/2010/wordprocessingGroup" xmlns:wpi="http://schemas.microsoft.com/office/word/2010/wordprocessingInk" xmlns:wne="http://schemas.microsoft.com/office/word/2006/wordml" xmlns:wps="http://schemas.microsoft.com/office/word/2010/wordprocessingShape" mc:Ignorable="w14 w15 w16se w16cid w16 w16cex w16sdtdh wp14">
   <w:footnote w:type="separator" w:id="-1">
     <w:p>
       <w:r>
@@ -5649,7 +5801,7 @@
 </file>
 
 <file path=word/numbering.xml><?xml version="1.0" encoding="utf-8"?>
-<w:numbering xmlns:wpc="http://schemas.microsoft.com/office/word/2010/wordprocessingCanvas" xmlns:cx="http://schemas.microsoft.com/office/drawing/2014/chartex" xmlns:cx1="http://schemas.microsoft.com/office/drawing/2015/9/8/chartex" xmlns:cx2="http://schemas.microsoft.com/office/drawing/2015/10/21/chartex" xmlns:cx3="http://schemas.microsoft.com/office/drawing/2016/5/9/chartex" xmlns:cx4="http://schemas.microsoft.com/office/drawing/2016/5/10/chartex" xmlns:cx5="http://schemas.microsoft.com/office/drawing/2016/5/11/chartex" xmlns:cx6="http://schemas.microsoft.com/office/drawing/2016/5/12/chartex" xmlns:cx7="http://schemas.microsoft.com/office/drawing/2016/5/13/chartex" xmlns:cx8="http://schemas.microsoft.com/office/drawing/2016/5/14/chartex" xmlns:mc="http://schemas.openxmlformats.org/markup-compatibility/2006" xmlns:aink="http://schemas.microsoft.com/office/drawing/2016/ink" xmlns:am3d="http://schemas.microsoft.com/office/drawing/2017/model3d" xmlns:o="urn:schemas-microsoft-com:office:office" xmlns:r="http://schemas.openxmlformats.org/officeDocument/2006/relationships" xmlns:m="http://schemas.openxmlformats.org/officeDocument/2006/math" xmlns:v="urn:schemas-microsoft-com:vml" xmlns:wp14="http://schemas.microsoft.com/office/word/2010/wordprocessingDrawing" xmlns:wp="http://schemas.openxmlformats.org/drawingml/2006/wordprocessingDrawing" xmlns:w10="urn:schemas-microsoft-com:office:word" xmlns:w="http://schemas.openxmlformats.org/wordprocessingml/2006/main" xmlns:w14="http://schemas.microsoft.com/office/word/2010/wordml" xmlns:w15="http://schemas.microsoft.com/office/word/2012/wordml" xmlns:w16cex="http://schemas.microsoft.com/office/word/2018/wordml/cex" xmlns:w16cid="http://schemas.microsoft.com/office/word/2016/wordml/cid" xmlns:w16="http://schemas.microsoft.com/office/word/2018/wordml" xmlns:w16sdtdh="http://schemas.microsoft.com/office/word/2020/wordml/sdtdatahash" xmlns:w16se="http://schemas.microsoft.com/office/word/2015/wordml/symex" xmlns:wpg="http://schemas.microsoft.com/office/word/2010/wordprocessingGroup" xmlns:wpi="http://schemas.microsoft.com/office/word/2010/wordprocessingInk" xmlns:wne="http://schemas.microsoft.com/office/word/2006/wordml" xmlns:wps="http://schemas.microsoft.com/office/word/2010/wordprocessingShape" mc:Ignorable="w14 w15 w16se w16cid w16 w16cex w16sdtdh wp14">
+<w:numbering xmlns:wpc="http://schemas.microsoft.com/office/word/2010/wordprocessingCanvas" xmlns:cx="http://schemas.microsoft.com/office/drawing/2014/chartex" xmlns:cx1="http://schemas.microsoft.com/office/drawing/2015/9/8/chartex" xmlns:cx2="http://schemas.microsoft.com/office/drawing/2015/10/21/chartex" xmlns:cx3="http://schemas.microsoft.com/office/drawing/2016/5/9/chartex" xmlns:cx4="http://schemas.microsoft.com/office/drawing/2016/5/10/chartex" xmlns:cx5="http://schemas.microsoft.com/office/drawing/2016/5/11/chartex" xmlns:cx6="http://schemas.microsoft.com/office/drawing/2016/5/12/chartex" xmlns:cx7="http://schemas.microsoft.com/office/drawing/2016/5/13/chartex" xmlns:cx8="http://schemas.microsoft.com/office/drawing/2016/5/14/chartex" xmlns:mc="http://schemas.openxmlformats.org/markup-compatibility/2006" xmlns:aink="http://schemas.microsoft.com/office/drawing/2016/ink" xmlns:am3d="http://schemas.microsoft.com/office/drawing/2017/model3d" xmlns:o="urn:schemas-microsoft-com:office:office" xmlns:oel="http://schemas.microsoft.com/office/2019/extlst" xmlns:r="http://schemas.openxmlformats.org/officeDocument/2006/relationships" xmlns:m="http://schemas.openxmlformats.org/officeDocument/2006/math" xmlns:v="urn:schemas-microsoft-com:vml" xmlns:wp14="http://schemas.microsoft.com/office/word/2010/wordprocessingDrawing" xmlns:wp="http://schemas.openxmlformats.org/drawingml/2006/wordprocessingDrawing" xmlns:w10="urn:schemas-microsoft-com:office:word" xmlns:w="http://schemas.openxmlformats.org/wordprocessingml/2006/main" xmlns:w14="http://schemas.microsoft.com/office/word/2010/wordml" xmlns:w15="http://schemas.microsoft.com/office/word/2012/wordml" xmlns:w16cex="http://schemas.microsoft.com/office/word/2018/wordml/cex" xmlns:w16cid="http://schemas.microsoft.com/office/word/2016/wordml/cid" xmlns:w16="http://schemas.microsoft.com/office/word/2018/wordml" xmlns:w16sdtdh="http://schemas.microsoft.com/office/word/2020/wordml/sdtdatahash" xmlns:w16se="http://schemas.microsoft.com/office/word/2015/wordml/symex" xmlns:wpg="http://schemas.microsoft.com/office/word/2010/wordprocessingGroup" xmlns:wpi="http://schemas.microsoft.com/office/word/2010/wordprocessingInk" xmlns:wne="http://schemas.microsoft.com/office/word/2006/wordml" xmlns:wps="http://schemas.microsoft.com/office/word/2010/wordprocessingShape" mc:Ignorable="w14 w15 w16se w16cid w16 w16cex w16sdtdh wp14">
   <w:abstractNum w:abstractNumId="0" w15:restartNumberingAfterBreak="0">
     <w:nsid w:val="04EA37DA"/>
     <w:multiLevelType w:val="hybridMultilevel"/>
@@ -6812,34 +6964,34 @@
       </w:rPr>
     </w:lvl>
   </w:abstractNum>
-  <w:num w:numId="1">
+  <w:num w:numId="1" w16cid:durableId="2141026139">
     <w:abstractNumId w:val="8"/>
   </w:num>
-  <w:num w:numId="2">
+  <w:num w:numId="2" w16cid:durableId="1424379842">
     <w:abstractNumId w:val="7"/>
   </w:num>
-  <w:num w:numId="3">
+  <w:num w:numId="3" w16cid:durableId="254362534">
     <w:abstractNumId w:val="4"/>
   </w:num>
-  <w:num w:numId="4">
+  <w:num w:numId="4" w16cid:durableId="69082234">
     <w:abstractNumId w:val="5"/>
   </w:num>
-  <w:num w:numId="5">
+  <w:num w:numId="5" w16cid:durableId="1632590082">
     <w:abstractNumId w:val="3"/>
   </w:num>
-  <w:num w:numId="6">
+  <w:num w:numId="6" w16cid:durableId="593516926">
     <w:abstractNumId w:val="2"/>
   </w:num>
-  <w:num w:numId="7">
+  <w:num w:numId="7" w16cid:durableId="789932530">
     <w:abstractNumId w:val="1"/>
   </w:num>
-  <w:num w:numId="8">
+  <w:num w:numId="8" w16cid:durableId="1305693128">
     <w:abstractNumId w:val="9"/>
   </w:num>
-  <w:num w:numId="9">
+  <w:num w:numId="9" w16cid:durableId="288979549">
     <w:abstractNumId w:val="0"/>
   </w:num>
-  <w:num w:numId="10">
+  <w:num w:numId="10" w16cid:durableId="1884947738">
     <w:abstractNumId w:val="6"/>
   </w:num>
 </w:numbering>

</xml_diff>